<commit_message>
updated flask app, retrained model
</commit_message>
<xml_diff>
--- a/Problems to deal with.docx
+++ b/Problems to deal with.docx
@@ -145,6 +145,20 @@
         <w:t>In the original code, there's a word2phrase preprocessing step you can do - essentially extracting most common bigrams from text. "language model" becomes "language_model" training is performed as usual. You'll now have a vector for the phrase "language model"</w:t>
       </w:r>
     </w:p>
+    <w:p>
+      <w:pPr>
+        <w:pStyle w:val="ListParagraph"/>
+        <w:numPr>
+          <w:ilvl w:val="0"/>
+          <w:numId w:val="13"/>
+        </w:numPr>
+      </w:pPr>
+      <w:r>
+        <w:t>Lemma-tizing / stemming words … so that suggestions aren’t simply other versions of word</w:t>
+      </w:r>
+      <w:bookmarkStart w:id="0" w:name="_GoBack"/>
+      <w:bookmarkEnd w:id="0"/>
+    </w:p>
     <w:p/>
     <w:p>
       <w:r>
@@ -160,12 +174,7 @@
         </w:numPr>
       </w:pPr>
       <w:r>
-        <w:t>Works best for ve</w:t>
-      </w:r>
-      <w:bookmarkStart w:id="0" w:name="_GoBack"/>
-      <w:bookmarkEnd w:id="0"/>
-      <w:r>
-        <w:t>rbs</w:t>
+        <w:t>Works best for verbs</w:t>
       </w:r>
     </w:p>
     <w:p>

</xml_diff>